<commit_message>
update. need to fix the citation numbers and then thourough proofread and its done
</commit_message>
<xml_diff>
--- a/manuscript/figures_only_mk.docx
+++ b/manuscript/figures_only_mk.docx
@@ -66,7 +66,7 @@
       <w:commentRangeEnd w:id="0"/>
       <w:r>
         <w:rPr>
-          <w:rStyle w:val="Kommentarzeichen"/>
+          <w:rStyle w:val="CommentReference"/>
         </w:rPr>
         <w:commentReference w:id="0"/>
       </w:r>
@@ -135,33 +135,253 @@
       <w:commentRangeEnd w:id="1"/>
       <w:r>
         <w:rPr>
-          <w:rStyle w:val="Kommentarzeichen"/>
+          <w:rStyle w:val="CommentReference"/>
         </w:rPr>
         <w:commentReference w:id="1"/>
       </w:r>
     </w:p>
     <w:p/>
-    <w:p>
-      <w:r>
-        <w:t xml:space="preserve">Figure 3 </w:t>
-      </w:r>
-    </w:p>
     <w:p>
       <w:commentRangeStart w:id="2"/>
       <w:commentRangeStart w:id="3"/>
       <w:commentRangeStart w:id="4"/>
       <w:commentRangeStart w:id="5"/>
       <w:commentRangeStart w:id="6"/>
+      <w:del w:id="7" w:author="Aayush Nepal" w:date="2024-09-21T22:26:00Z" w16du:dateUtc="2024-09-21T20:26:00Z">
+        <w:r>
+          <w:rPr>
+            <w:noProof/>
+          </w:rPr>
+          <w:lastRenderedPageBreak/>
+          <w:drawing>
+            <wp:inline distT="0" distB="0" distL="0" distR="0" wp14:anchorId="2D8FB85F" wp14:editId="53CAD0F6">
+              <wp:extent cx="5731510" cy="3820795"/>
+              <wp:effectExtent l="0" t="0" r="2540" b="8255"/>
+              <wp:docPr id="1551425241" name="Graphic 1"/>
+              <wp:cNvGraphicFramePr>
+                <a:graphicFrameLocks xmlns:a="http://schemas.openxmlformats.org/drawingml/2006/main" noChangeAspect="1"/>
+              </wp:cNvGraphicFramePr>
+              <a:graphic xmlns:a="http://schemas.openxmlformats.org/drawingml/2006/main">
+                <a:graphicData uri="http://schemas.openxmlformats.org/drawingml/2006/picture">
+                  <pic:pic xmlns:pic="http://schemas.openxmlformats.org/drawingml/2006/picture">
+                    <pic:nvPicPr>
+                      <pic:cNvPr id="1551425241" name=""/>
+                      <pic:cNvPicPr/>
+                    </pic:nvPicPr>
+                    <pic:blipFill>
+                      <a:blip r:embed="rId10">
+                        <a:extLst>
+                          <a:ext uri="{96DAC541-7B7A-43D3-8B79-37D633B846F1}">
+                            <asvg:svgBlip xmlns:asvg="http://schemas.microsoft.com/office/drawing/2016/SVG/main" r:embed="rId11"/>
+                          </a:ext>
+                        </a:extLst>
+                      </a:blip>
+                      <a:stretch>
+                        <a:fillRect/>
+                      </a:stretch>
+                    </pic:blipFill>
+                    <pic:spPr>
+                      <a:xfrm>
+                        <a:off x="0" y="0"/>
+                        <a:ext cx="5731510" cy="3820795"/>
+                      </a:xfrm>
+                      <a:prstGeom prst="rect">
+                        <a:avLst/>
+                      </a:prstGeom>
+                    </pic:spPr>
+                  </pic:pic>
+                </a:graphicData>
+              </a:graphic>
+            </wp:inline>
+          </w:drawing>
+        </w:r>
+      </w:del>
+      <w:commentRangeEnd w:id="2"/>
+      <w:commentRangeEnd w:id="4"/>
+      <w:commentRangeEnd w:id="5"/>
+      <w:commentRangeEnd w:id="6"/>
+      <w:r>
+        <w:rPr>
+          <w:rStyle w:val="CommentReference"/>
+        </w:rPr>
+        <w:commentReference w:id="2"/>
+      </w:r>
+      <w:commentRangeEnd w:id="3"/>
+      <w:r>
+        <w:rPr>
+          <w:rStyle w:val="CommentReference"/>
+        </w:rPr>
+        <w:commentReference w:id="3"/>
+      </w:r>
+      <w:r>
+        <w:rPr>
+          <w:rStyle w:val="CommentReference"/>
+        </w:rPr>
+        <w:commentReference w:id="4"/>
+      </w:r>
+      <w:r>
+        <w:rPr>
+          <w:rStyle w:val="CommentReference"/>
+        </w:rPr>
+        <w:commentReference w:id="5"/>
+      </w:r>
+      <w:r>
+        <w:rPr>
+          <w:rStyle w:val="CommentReference"/>
+        </w:rPr>
+        <w:commentReference w:id="6"/>
+      </w:r>
+    </w:p>
+    <w:p>
+      <w:r>
+        <w:t xml:space="preserve">Figure 4 </w:t>
+      </w:r>
+    </w:p>
+    <w:p>
+      <w:commentRangeStart w:id="8"/>
+      <w:del w:id="9" w:author="Aayush Nepal" w:date="2024-09-21T22:26:00Z" w16du:dateUtc="2024-09-21T20:26:00Z">
+        <w:r>
+          <w:rPr>
+            <w:noProof/>
+          </w:rPr>
+          <w:drawing>
+            <wp:inline distT="0" distB="0" distL="0" distR="0" wp14:anchorId="05A7899C" wp14:editId="70BD1FE9">
+              <wp:extent cx="5730240" cy="3817620"/>
+              <wp:effectExtent l="0" t="0" r="3810" b="0"/>
+              <wp:docPr id="704586802" name="Picture 3"/>
+              <wp:cNvGraphicFramePr>
+                <a:graphicFrameLocks xmlns:a="http://schemas.openxmlformats.org/drawingml/2006/main" noChangeAspect="1"/>
+              </wp:cNvGraphicFramePr>
+              <a:graphic xmlns:a="http://schemas.openxmlformats.org/drawingml/2006/main">
+                <a:graphicData uri="http://schemas.openxmlformats.org/drawingml/2006/picture">
+                  <pic:pic xmlns:pic="http://schemas.openxmlformats.org/drawingml/2006/picture">
+                    <pic:nvPicPr>
+                      <pic:cNvPr id="0" name="Picture 3"/>
+                      <pic:cNvPicPr>
+                        <a:picLocks noChangeAspect="1" noChangeArrowheads="1"/>
+                      </pic:cNvPicPr>
+                    </pic:nvPicPr>
+                    <pic:blipFill>
+                      <a:blip r:embed="rId12" cstate="print">
+                        <a:extLst>
+                          <a:ext uri="{28A0092B-C50C-407E-A947-70E740481C1C}">
+                            <a14:useLocalDpi xmlns:a14="http://schemas.microsoft.com/office/drawing/2010/main" val="0"/>
+                          </a:ext>
+                        </a:extLst>
+                      </a:blip>
+                      <a:srcRect/>
+                      <a:stretch>
+                        <a:fillRect/>
+                      </a:stretch>
+                    </pic:blipFill>
+                    <pic:spPr bwMode="auto">
+                      <a:xfrm>
+                        <a:off x="0" y="0"/>
+                        <a:ext cx="5730240" cy="3817620"/>
+                      </a:xfrm>
+                      <a:prstGeom prst="rect">
+                        <a:avLst/>
+                      </a:prstGeom>
+                      <a:noFill/>
+                      <a:ln>
+                        <a:noFill/>
+                      </a:ln>
+                    </pic:spPr>
+                  </pic:pic>
+                </a:graphicData>
+              </a:graphic>
+            </wp:inline>
+          </w:drawing>
+        </w:r>
+      </w:del>
+      <w:commentRangeEnd w:id="8"/>
+      <w:r>
+        <w:rPr>
+          <w:rStyle w:val="CommentReference"/>
+        </w:rPr>
+        <w:commentReference w:id="8"/>
+      </w:r>
+    </w:p>
+    <w:p>
+      <w:r>
+        <w:t xml:space="preserve">Figure 5 </w:t>
+      </w:r>
+    </w:p>
+    <w:p>
+      <w:del w:id="10" w:author="Aayush Nepal" w:date="2024-09-21T22:26:00Z" w16du:dateUtc="2024-09-21T20:26:00Z">
+        <w:r>
+          <w:rPr>
+            <w:noProof/>
+          </w:rPr>
+          <w:lastRenderedPageBreak/>
+          <w:drawing>
+            <wp:inline distT="0" distB="0" distL="0" distR="0" wp14:anchorId="663D69C6" wp14:editId="1B07FFA1">
+              <wp:extent cx="5730240" cy="3718560"/>
+              <wp:effectExtent l="0" t="0" r="3810" b="0"/>
+              <wp:docPr id="1574347064" name="Picture 4"/>
+              <wp:cNvGraphicFramePr>
+                <a:graphicFrameLocks xmlns:a="http://schemas.openxmlformats.org/drawingml/2006/main" noChangeAspect="1"/>
+              </wp:cNvGraphicFramePr>
+              <a:graphic xmlns:a="http://schemas.openxmlformats.org/drawingml/2006/main">
+                <a:graphicData uri="http://schemas.openxmlformats.org/drawingml/2006/picture">
+                  <pic:pic xmlns:pic="http://schemas.openxmlformats.org/drawingml/2006/picture">
+                    <pic:nvPicPr>
+                      <pic:cNvPr id="0" name="Picture 4"/>
+                      <pic:cNvPicPr>
+                        <a:picLocks noChangeAspect="1" noChangeArrowheads="1"/>
+                      </pic:cNvPicPr>
+                    </pic:nvPicPr>
+                    <pic:blipFill>
+                      <a:blip r:embed="rId13">
+                        <a:extLst>
+                          <a:ext uri="{28A0092B-C50C-407E-A947-70E740481C1C}">
+                            <a14:useLocalDpi xmlns:a14="http://schemas.microsoft.com/office/drawing/2010/main" val="0"/>
+                          </a:ext>
+                        </a:extLst>
+                      </a:blip>
+                      <a:srcRect/>
+                      <a:stretch>
+                        <a:fillRect/>
+                      </a:stretch>
+                    </pic:blipFill>
+                    <pic:spPr bwMode="auto">
+                      <a:xfrm>
+                        <a:off x="0" y="0"/>
+                        <a:ext cx="5730240" cy="3718560"/>
+                      </a:xfrm>
+                      <a:prstGeom prst="rect">
+                        <a:avLst/>
+                      </a:prstGeom>
+                      <a:noFill/>
+                      <a:ln>
+                        <a:noFill/>
+                      </a:ln>
+                    </pic:spPr>
+                  </pic:pic>
+                </a:graphicData>
+              </a:graphic>
+            </wp:inline>
+          </w:drawing>
+        </w:r>
+      </w:del>
+    </w:p>
+    <w:p/>
+    <w:p/>
+    <w:p>
+      <w:r>
+        <w:t>Figure 3</w:t>
+      </w:r>
+    </w:p>
+    <w:p>
       <w:r>
         <w:rPr>
           <w:noProof/>
         </w:rPr>
-        <w:lastRenderedPageBreak/>
         <w:drawing>
-          <wp:inline distT="0" distB="0" distL="0" distR="0" wp14:anchorId="2D8FB85F" wp14:editId="44392DDD">
-            <wp:extent cx="5731510" cy="3820795"/>
-            <wp:effectExtent l="0" t="0" r="2540" b="8255"/>
-            <wp:docPr id="1551425241" name="Graphic 1"/>
+          <wp:inline distT="0" distB="0" distL="0" distR="0" wp14:anchorId="7D610CE0" wp14:editId="4F44CD88">
+            <wp:extent cx="6055007" cy="2018559"/>
+            <wp:effectExtent l="0" t="0" r="3175" b="1270"/>
+            <wp:docPr id="273144115" name="Graphic 1"/>
             <wp:cNvGraphicFramePr>
               <a:graphicFrameLocks xmlns:a="http://schemas.openxmlformats.org/drawingml/2006/main" noChangeAspect="1"/>
             </wp:cNvGraphicFramePr>
@@ -169,14 +389,14 @@
               <a:graphicData uri="http://schemas.openxmlformats.org/drawingml/2006/picture">
                 <pic:pic xmlns:pic="http://schemas.openxmlformats.org/drawingml/2006/picture">
                   <pic:nvPicPr>
-                    <pic:cNvPr id="1551425241" name=""/>
+                    <pic:cNvPr id="273144115" name=""/>
                     <pic:cNvPicPr/>
                   </pic:nvPicPr>
                   <pic:blipFill>
-                    <a:blip r:embed="rId10">
+                    <a:blip r:embed="rId14">
                       <a:extLst>
                         <a:ext uri="{96DAC541-7B7A-43D3-8B79-37D633B846F1}">
-                          <asvg:svgBlip xmlns:asvg="http://schemas.microsoft.com/office/drawing/2016/SVG/main" r:embed="rId11"/>
+                          <asvg:svgBlip xmlns:asvg="http://schemas.microsoft.com/office/drawing/2016/SVG/main" r:embed="rId15"/>
                         </a:ext>
                       </a:extLst>
                     </a:blip>
@@ -187,7 +407,7 @@
                   <pic:spPr>
                     <a:xfrm>
                       <a:off x="0" y="0"/>
-                      <a:ext cx="5731510" cy="3820795"/>
+                      <a:ext cx="6058103" cy="2019591"/>
                     </a:xfrm>
                     <a:prstGeom prst="rect">
                       <a:avLst/>
@@ -199,58 +419,24 @@
           </wp:inline>
         </w:drawing>
       </w:r>
-      <w:commentRangeEnd w:id="2"/>
-      <w:commentRangeEnd w:id="3"/>
-      <w:commentRangeEnd w:id="4"/>
-      <w:commentRangeEnd w:id="6"/>
-      <w:r>
-        <w:rPr>
-          <w:rStyle w:val="Kommentarzeichen"/>
-        </w:rPr>
-        <w:commentReference w:id="4"/>
-      </w:r>
-      <w:commentRangeEnd w:id="5"/>
-      <w:r>
-        <w:rPr>
-          <w:rStyle w:val="Kommentarzeichen"/>
-        </w:rPr>
-        <w:commentReference w:id="5"/>
-      </w:r>
-      <w:r>
-        <w:rPr>
-          <w:rStyle w:val="Kommentarzeichen"/>
-        </w:rPr>
-        <w:commentReference w:id="2"/>
-      </w:r>
-      <w:r>
-        <w:rPr>
-          <w:rStyle w:val="Kommentarzeichen"/>
-        </w:rPr>
-        <w:commentReference w:id="6"/>
-      </w:r>
-      <w:r>
-        <w:rPr>
-          <w:rStyle w:val="Kommentarzeichen"/>
-        </w:rPr>
-        <w:commentReference w:id="3"/>
-      </w:r>
-    </w:p>
-    <w:p>
-      <w:r>
-        <w:t xml:space="preserve">Figure 4 </w:t>
-      </w:r>
-    </w:p>
-    <w:p>
-      <w:commentRangeStart w:id="7"/>
+    </w:p>
+    <w:p/>
+    <w:p>
+      <w:r>
+        <w:t>Figure 4</w:t>
+      </w:r>
+    </w:p>
+    <w:p>
       <w:r>
         <w:rPr>
           <w:noProof/>
         </w:rPr>
+        <w:lastRenderedPageBreak/>
         <w:drawing>
-          <wp:inline distT="0" distB="0" distL="0" distR="0" wp14:anchorId="05A7899C" wp14:editId="5D8DB7BC">
-            <wp:extent cx="5730240" cy="3817620"/>
-            <wp:effectExtent l="0" t="0" r="3810" b="0"/>
-            <wp:docPr id="704586802" name="Picture 3"/>
+          <wp:inline distT="0" distB="0" distL="0" distR="0" wp14:anchorId="76A89B99" wp14:editId="635EB67C">
+            <wp:extent cx="5731510" cy="2865755"/>
+            <wp:effectExtent l="0" t="0" r="2540" b="0"/>
+            <wp:docPr id="740370260" name="Graphic 1"/>
             <wp:cNvGraphicFramePr>
               <a:graphicFrameLocks xmlns:a="http://schemas.openxmlformats.org/drawingml/2006/main" noChangeAspect="1"/>
             </wp:cNvGraphicFramePr>
@@ -258,36 +444,29 @@
               <a:graphicData uri="http://schemas.openxmlformats.org/drawingml/2006/picture">
                 <pic:pic xmlns:pic="http://schemas.openxmlformats.org/drawingml/2006/picture">
                   <pic:nvPicPr>
-                    <pic:cNvPr id="0" name="Picture 3"/>
-                    <pic:cNvPicPr>
-                      <a:picLocks noChangeAspect="1" noChangeArrowheads="1"/>
-                    </pic:cNvPicPr>
+                    <pic:cNvPr id="740370260" name=""/>
+                    <pic:cNvPicPr/>
                   </pic:nvPicPr>
                   <pic:blipFill>
-                    <a:blip r:embed="rId12" cstate="print">
+                    <a:blip r:embed="rId16">
                       <a:extLst>
-                        <a:ext uri="{28A0092B-C50C-407E-A947-70E740481C1C}">
-                          <a14:useLocalDpi xmlns:a14="http://schemas.microsoft.com/office/drawing/2010/main" val="0"/>
+                        <a:ext uri="{96DAC541-7B7A-43D3-8B79-37D633B846F1}">
+                          <asvg:svgBlip xmlns:asvg="http://schemas.microsoft.com/office/drawing/2016/SVG/main" r:embed="rId17"/>
                         </a:ext>
                       </a:extLst>
                     </a:blip>
-                    <a:srcRect/>
                     <a:stretch>
                       <a:fillRect/>
                     </a:stretch>
                   </pic:blipFill>
-                  <pic:spPr bwMode="auto">
+                  <pic:spPr>
                     <a:xfrm>
                       <a:off x="0" y="0"/>
-                      <a:ext cx="5730240" cy="3817620"/>
+                      <a:ext cx="5731510" cy="2865755"/>
                     </a:xfrm>
                     <a:prstGeom prst="rect">
                       <a:avLst/>
                     </a:prstGeom>
-                    <a:noFill/>
-                    <a:ln>
-                      <a:noFill/>
-                    </a:ln>
                   </pic:spPr>
                 </pic:pic>
               </a:graphicData>
@@ -295,17 +474,10 @@
           </wp:inline>
         </w:drawing>
       </w:r>
-      <w:commentRangeEnd w:id="7"/>
-      <w:r>
-        <w:rPr>
-          <w:rStyle w:val="Kommentarzeichen"/>
-        </w:rPr>
-        <w:commentReference w:id="7"/>
-      </w:r>
-    </w:p>
-    <w:p>
-      <w:r>
-        <w:t xml:space="preserve">Figure 5 </w:t>
+    </w:p>
+    <w:p>
+      <w:r>
+        <w:t>Figure 5</w:t>
       </w:r>
     </w:p>
     <w:p>
@@ -313,12 +485,11 @@
         <w:rPr>
           <w:noProof/>
         </w:rPr>
-        <w:lastRenderedPageBreak/>
         <w:drawing>
-          <wp:inline distT="0" distB="0" distL="0" distR="0" wp14:anchorId="663D69C6" wp14:editId="7A392CD7">
-            <wp:extent cx="5730240" cy="3718560"/>
-            <wp:effectExtent l="0" t="0" r="3810" b="0"/>
-            <wp:docPr id="1574347064" name="Picture 4"/>
+          <wp:inline distT="0" distB="0" distL="0" distR="0" wp14:anchorId="0C36D8E7" wp14:editId="16702062">
+            <wp:extent cx="5731510" cy="3439160"/>
+            <wp:effectExtent l="0" t="0" r="2540" b="8890"/>
+            <wp:docPr id="1425580040" name="Graphic 1"/>
             <wp:cNvGraphicFramePr>
               <a:graphicFrameLocks xmlns:a="http://schemas.openxmlformats.org/drawingml/2006/main" noChangeAspect="1"/>
             </wp:cNvGraphicFramePr>
@@ -326,36 +497,29 @@
               <a:graphicData uri="http://schemas.openxmlformats.org/drawingml/2006/picture">
                 <pic:pic xmlns:pic="http://schemas.openxmlformats.org/drawingml/2006/picture">
                   <pic:nvPicPr>
-                    <pic:cNvPr id="0" name="Picture 4"/>
-                    <pic:cNvPicPr>
-                      <a:picLocks noChangeAspect="1" noChangeArrowheads="1"/>
-                    </pic:cNvPicPr>
+                    <pic:cNvPr id="1425580040" name=""/>
+                    <pic:cNvPicPr/>
                   </pic:nvPicPr>
                   <pic:blipFill>
-                    <a:blip r:embed="rId13">
+                    <a:blip r:embed="rId18">
                       <a:extLst>
-                        <a:ext uri="{28A0092B-C50C-407E-A947-70E740481C1C}">
-                          <a14:useLocalDpi xmlns:a14="http://schemas.microsoft.com/office/drawing/2010/main" val="0"/>
+                        <a:ext uri="{96DAC541-7B7A-43D3-8B79-37D633B846F1}">
+                          <asvg:svgBlip xmlns:asvg="http://schemas.microsoft.com/office/drawing/2016/SVG/main" r:embed="rId19"/>
                         </a:ext>
                       </a:extLst>
                     </a:blip>
-                    <a:srcRect/>
                     <a:stretch>
                       <a:fillRect/>
                     </a:stretch>
                   </pic:blipFill>
-                  <pic:spPr bwMode="auto">
+                  <pic:spPr>
                     <a:xfrm>
                       <a:off x="0" y="0"/>
-                      <a:ext cx="5730240" cy="3718560"/>
+                      <a:ext cx="5731510" cy="3439160"/>
                     </a:xfrm>
                     <a:prstGeom prst="rect">
                       <a:avLst/>
                     </a:prstGeom>
-                    <a:noFill/>
-                    <a:ln>
-                      <a:noFill/>
-                    </a:ln>
                   </pic:spPr>
                 </pic:pic>
               </a:graphicData>
@@ -364,6 +528,8 @@
         </w:drawing>
       </w:r>
     </w:p>
+    <w:p/>
+    <w:p/>
     <w:sectPr>
       <w:pgSz w:w="11906" w:h="16838"/>
       <w:pgMar w:top="1440" w:right="1440" w:bottom="1440" w:left="1440" w:header="708" w:footer="708" w:gutter="0"/>
@@ -379,11 +545,11 @@
   <w:comment w:id="0" w:author="Martin Krämer" w:date="2024-09-09T17:28:00Z" w:initials="MK">
     <w:p>
       <w:pPr>
-        <w:pStyle w:val="Kommentartext"/>
+        <w:pStyle w:val="CommentText"/>
       </w:pPr>
       <w:r>
         <w:rPr>
-          <w:rStyle w:val="Kommentarzeichen"/>
+          <w:rStyle w:val="CommentReference"/>
         </w:rPr>
         <w:annotationRef/>
       </w:r>
@@ -395,11 +561,11 @@
   <w:comment w:id="1" w:author="Martin Krämer" w:date="2024-09-09T17:54:00Z" w:initials="MK">
     <w:p>
       <w:pPr>
-        <w:pStyle w:val="Kommentartext"/>
+        <w:pStyle w:val="CommentText"/>
       </w:pPr>
       <w:r>
         <w:rPr>
-          <w:rStyle w:val="Kommentarzeichen"/>
+          <w:rStyle w:val="CommentReference"/>
         </w:rPr>
         <w:annotationRef/>
       </w:r>
@@ -408,14 +574,14 @@
       </w:r>
     </w:p>
   </w:comment>
-  <w:comment w:id="4" w:author="Martin Krämer" w:date="2024-09-11T20:18:00Z" w:initials="MK">
+  <w:comment w:id="2" w:author="Martin Krämer" w:date="2024-09-11T20:18:00Z" w:initials="MK">
     <w:p>
       <w:pPr>
-        <w:pStyle w:val="Kommentartext"/>
+        <w:pStyle w:val="CommentText"/>
       </w:pPr>
       <w:r>
         <w:rPr>
-          <w:rStyle w:val="Kommentarzeichen"/>
+          <w:rStyle w:val="CommentReference"/>
         </w:rPr>
         <w:annotationRef/>
       </w:r>
@@ -424,14 +590,14 @@
       </w:r>
     </w:p>
   </w:comment>
-  <w:comment w:id="5" w:author="Martin Krämer" w:date="2024-09-11T20:18:00Z" w:initials="MK">
+  <w:comment w:id="3" w:author="Martin Krämer" w:date="2024-09-11T20:18:00Z" w:initials="MK">
     <w:p>
       <w:pPr>
-        <w:pStyle w:val="Kommentartext"/>
+        <w:pStyle w:val="CommentText"/>
       </w:pPr>
       <w:r>
         <w:rPr>
-          <w:rStyle w:val="Kommentarzeichen"/>
+          <w:rStyle w:val="CommentReference"/>
         </w:rPr>
         <w:annotationRef/>
       </w:r>
@@ -440,14 +606,14 @@
       </w:r>
     </w:p>
   </w:comment>
-  <w:comment w:id="2" w:author="Martin Krämer" w:date="2024-09-09T17:36:00Z" w:initials="MK">
+  <w:comment w:id="4" w:author="Martin Krämer" w:date="2024-09-09T17:36:00Z" w:initials="MK">
     <w:p>
       <w:pPr>
-        <w:pStyle w:val="Kommentartext"/>
+        <w:pStyle w:val="CommentText"/>
       </w:pPr>
       <w:r>
         <w:rPr>
-          <w:rStyle w:val="Kommentarzeichen"/>
+          <w:rStyle w:val="CommentReference"/>
         </w:rPr>
         <w:annotationRef/>
       </w:r>
@@ -456,14 +622,14 @@
       </w:r>
     </w:p>
   </w:comment>
-  <w:comment w:id="6" w:author="Martin Krämer" w:date="2024-09-11T20:23:00Z" w:initials="MK">
+  <w:comment w:id="5" w:author="Martin Krämer" w:date="2024-09-11T20:23:00Z" w:initials="MK">
     <w:p>
       <w:pPr>
-        <w:pStyle w:val="Kommentartext"/>
+        <w:pStyle w:val="CommentText"/>
       </w:pPr>
       <w:r>
         <w:rPr>
-          <w:rStyle w:val="Kommentarzeichen"/>
+          <w:rStyle w:val="CommentReference"/>
         </w:rPr>
         <w:annotationRef/>
       </w:r>
@@ -472,14 +638,14 @@
       </w:r>
     </w:p>
   </w:comment>
-  <w:comment w:id="3" w:author="Martin Krämer" w:date="2024-09-09T17:32:00Z" w:initials="MK">
+  <w:comment w:id="6" w:author="Martin Krämer" w:date="2024-09-09T17:32:00Z" w:initials="MK">
     <w:p>
       <w:pPr>
-        <w:pStyle w:val="Kommentartext"/>
+        <w:pStyle w:val="CommentText"/>
       </w:pPr>
       <w:r>
         <w:rPr>
-          <w:rStyle w:val="Kommentarzeichen"/>
+          <w:rStyle w:val="CommentReference"/>
         </w:rPr>
         <w:annotationRef/>
       </w:r>
@@ -488,14 +654,14 @@
       </w:r>
     </w:p>
   </w:comment>
-  <w:comment w:id="7" w:author="Martin Krämer" w:date="2024-09-11T20:24:00Z" w:initials="MK">
+  <w:comment w:id="8" w:author="Martin Krämer" w:date="2024-09-11T20:24:00Z" w:initials="MK">
     <w:p>
       <w:pPr>
-        <w:pStyle w:val="Kommentartext"/>
+        <w:pStyle w:val="CommentText"/>
       </w:pPr>
       <w:r>
         <w:rPr>
-          <w:rStyle w:val="Kommentarzeichen"/>
+          <w:rStyle w:val="CommentReference"/>
         </w:rPr>
         <w:annotationRef/>
       </w:r>
@@ -550,6 +716,9 @@
 <w15:people xmlns:wpc="http://schemas.microsoft.com/office/word/2010/wordprocessingCanvas" xmlns:cx="http://schemas.microsoft.com/office/drawing/2014/chartex" xmlns:cx1="http://schemas.microsoft.com/office/drawing/2015/9/8/chartex" xmlns:cx2="http://schemas.microsoft.com/office/drawing/2015/10/21/chartex" xmlns:cx3="http://schemas.microsoft.com/office/drawing/2016/5/9/chartex" xmlns:cx4="http://schemas.microsoft.com/office/drawing/2016/5/10/chartex" xmlns:cx5="http://schemas.microsoft.com/office/drawing/2016/5/11/chartex" xmlns:cx6="http://schemas.microsoft.com/office/drawing/2016/5/12/chartex" xmlns:cx7="http://schemas.microsoft.com/office/drawing/2016/5/13/chartex" xmlns:cx8="http://schemas.microsoft.com/office/drawing/2016/5/14/chartex" xmlns:mc="http://schemas.openxmlformats.org/markup-compatibility/2006" xmlns:aink="http://schemas.microsoft.com/office/drawing/2016/ink" xmlns:am3d="http://schemas.microsoft.com/office/drawing/2017/model3d" xmlns:o="urn:schemas-microsoft-com:office:office" xmlns:oel="http://schemas.microsoft.com/office/2019/extlst" xmlns:r="http://schemas.openxmlformats.org/officeDocument/2006/relationships" xmlns:m="http://schemas.openxmlformats.org/officeDocument/2006/math" xmlns:v="urn:schemas-microsoft-com:vml" xmlns:wp14="http://schemas.microsoft.com/office/word/2010/wordprocessingDrawing" xmlns:wp="http://schemas.openxmlformats.org/drawingml/2006/wordprocessingDrawing" xmlns:w10="urn:schemas-microsoft-com:office:word" xmlns:w="http://schemas.openxmlformats.org/wordprocessingml/2006/main" xmlns:w14="http://schemas.microsoft.com/office/word/2010/wordml" xmlns:w15="http://schemas.microsoft.com/office/word/2012/wordml" xmlns:w16cex="http://schemas.microsoft.com/office/word/2018/wordml/cex" xmlns:w16cid="http://schemas.microsoft.com/office/word/2016/wordml/cid" xmlns:w16="http://schemas.microsoft.com/office/word/2018/wordml" xmlns:w16du="http://schemas.microsoft.com/office/word/2023/wordml/word16du" xmlns:w16sdtdh="http://schemas.microsoft.com/office/word/2020/wordml/sdtdatahash" xmlns:w16se="http://schemas.microsoft.com/office/word/2015/wordml/symex" xmlns:wpg="http://schemas.microsoft.com/office/word/2010/wordprocessingGroup" xmlns:wpi="http://schemas.microsoft.com/office/word/2010/wordprocessingInk" xmlns:wne="http://schemas.microsoft.com/office/word/2006/wordml" xmlns:wps="http://schemas.microsoft.com/office/word/2010/wordprocessingShape" mc:Ignorable="w14 w15 w16se w16cid w16 w16cex w16sdtdh w16du wp14">
   <w15:person w15:author="Martin Krämer">
     <w15:presenceInfo w15:providerId="Windows Live" w15:userId="8c957fc60f0587d0"/>
+  </w15:person>
+  <w15:person w15:author="Aayush Nepal">
+    <w15:presenceInfo w15:providerId="AD" w15:userId="S::aayush.nepal@uni-jena.de::e60700ce-b41c-4b49-8f27-7b8aa622a71a"/>
   </w15:person>
 </w15:people>
 </file>
@@ -951,15 +1120,15 @@
     <w:lsdException w:name="Unresolved Mention" w:semiHidden="1" w:unhideWhenUsed="1"/>
     <w:lsdException w:name="Smart Link" w:semiHidden="1" w:unhideWhenUsed="1"/>
   </w:latentStyles>
-  <w:style w:type="paragraph" w:default="1" w:styleId="Standard">
+  <w:style w:type="paragraph" w:default="1" w:styleId="Normal">
     <w:name w:val="Normal"/>
     <w:qFormat/>
   </w:style>
-  <w:style w:type="paragraph" w:styleId="berschrift1">
+  <w:style w:type="paragraph" w:styleId="Heading1">
     <w:name w:val="heading 1"/>
-    <w:basedOn w:val="Standard"/>
-    <w:next w:val="Standard"/>
-    <w:link w:val="berschrift1Zchn"/>
+    <w:basedOn w:val="Normal"/>
+    <w:next w:val="Normal"/>
+    <w:link w:val="Heading1Char"/>
     <w:uiPriority w:val="9"/>
     <w:qFormat/>
     <w:rsid w:val="00BB335D"/>
@@ -976,11 +1145,11 @@
       <w:szCs w:val="40"/>
     </w:rPr>
   </w:style>
-  <w:style w:type="paragraph" w:styleId="berschrift2">
+  <w:style w:type="paragraph" w:styleId="Heading2">
     <w:name w:val="heading 2"/>
-    <w:basedOn w:val="Standard"/>
-    <w:next w:val="Standard"/>
-    <w:link w:val="berschrift2Zchn"/>
+    <w:basedOn w:val="Normal"/>
+    <w:next w:val="Normal"/>
+    <w:link w:val="Heading2Char"/>
     <w:uiPriority w:val="9"/>
     <w:semiHidden/>
     <w:unhideWhenUsed/>
@@ -999,11 +1168,11 @@
       <w:szCs w:val="32"/>
     </w:rPr>
   </w:style>
-  <w:style w:type="paragraph" w:styleId="berschrift3">
+  <w:style w:type="paragraph" w:styleId="Heading3">
     <w:name w:val="heading 3"/>
-    <w:basedOn w:val="Standard"/>
-    <w:next w:val="Standard"/>
-    <w:link w:val="berschrift3Zchn"/>
+    <w:basedOn w:val="Normal"/>
+    <w:next w:val="Normal"/>
+    <w:link w:val="Heading3Char"/>
     <w:uiPriority w:val="9"/>
     <w:semiHidden/>
     <w:unhideWhenUsed/>
@@ -1022,11 +1191,11 @@
       <w:szCs w:val="28"/>
     </w:rPr>
   </w:style>
-  <w:style w:type="paragraph" w:styleId="berschrift4">
+  <w:style w:type="paragraph" w:styleId="Heading4">
     <w:name w:val="heading 4"/>
-    <w:basedOn w:val="Standard"/>
-    <w:next w:val="Standard"/>
-    <w:link w:val="berschrift4Zchn"/>
+    <w:basedOn w:val="Normal"/>
+    <w:next w:val="Normal"/>
+    <w:link w:val="Heading4Char"/>
     <w:uiPriority w:val="9"/>
     <w:semiHidden/>
     <w:unhideWhenUsed/>
@@ -1045,11 +1214,11 @@
       <w:color w:val="0F4761" w:themeColor="accent1" w:themeShade="BF"/>
     </w:rPr>
   </w:style>
-  <w:style w:type="paragraph" w:styleId="berschrift5">
+  <w:style w:type="paragraph" w:styleId="Heading5">
     <w:name w:val="heading 5"/>
-    <w:basedOn w:val="Standard"/>
-    <w:next w:val="Standard"/>
-    <w:link w:val="berschrift5Zchn"/>
+    <w:basedOn w:val="Normal"/>
+    <w:next w:val="Normal"/>
+    <w:link w:val="Heading5Char"/>
     <w:uiPriority w:val="9"/>
     <w:semiHidden/>
     <w:unhideWhenUsed/>
@@ -1066,11 +1235,11 @@
       <w:color w:val="0F4761" w:themeColor="accent1" w:themeShade="BF"/>
     </w:rPr>
   </w:style>
-  <w:style w:type="paragraph" w:styleId="berschrift6">
+  <w:style w:type="paragraph" w:styleId="Heading6">
     <w:name w:val="heading 6"/>
-    <w:basedOn w:val="Standard"/>
-    <w:next w:val="Standard"/>
-    <w:link w:val="berschrift6Zchn"/>
+    <w:basedOn w:val="Normal"/>
+    <w:next w:val="Normal"/>
+    <w:link w:val="Heading6Char"/>
     <w:uiPriority w:val="9"/>
     <w:semiHidden/>
     <w:unhideWhenUsed/>
@@ -1089,11 +1258,11 @@
       <w:color w:val="595959" w:themeColor="text1" w:themeTint="A6"/>
     </w:rPr>
   </w:style>
-  <w:style w:type="paragraph" w:styleId="berschrift7">
+  <w:style w:type="paragraph" w:styleId="Heading7">
     <w:name w:val="heading 7"/>
-    <w:basedOn w:val="Standard"/>
-    <w:next w:val="Standard"/>
-    <w:link w:val="berschrift7Zchn"/>
+    <w:basedOn w:val="Normal"/>
+    <w:next w:val="Normal"/>
+    <w:link w:val="Heading7Char"/>
     <w:uiPriority w:val="9"/>
     <w:semiHidden/>
     <w:unhideWhenUsed/>
@@ -1110,11 +1279,11 @@
       <w:color w:val="595959" w:themeColor="text1" w:themeTint="A6"/>
     </w:rPr>
   </w:style>
-  <w:style w:type="paragraph" w:styleId="berschrift8">
+  <w:style w:type="paragraph" w:styleId="Heading8">
     <w:name w:val="heading 8"/>
-    <w:basedOn w:val="Standard"/>
-    <w:next w:val="Standard"/>
-    <w:link w:val="berschrift8Zchn"/>
+    <w:basedOn w:val="Normal"/>
+    <w:next w:val="Normal"/>
+    <w:link w:val="Heading8Char"/>
     <w:uiPriority w:val="9"/>
     <w:semiHidden/>
     <w:unhideWhenUsed/>
@@ -1133,11 +1302,11 @@
       <w:color w:val="272727" w:themeColor="text1" w:themeTint="D8"/>
     </w:rPr>
   </w:style>
-  <w:style w:type="paragraph" w:styleId="berschrift9">
+  <w:style w:type="paragraph" w:styleId="Heading9">
     <w:name w:val="heading 9"/>
-    <w:basedOn w:val="Standard"/>
-    <w:next w:val="Standard"/>
-    <w:link w:val="berschrift9Zchn"/>
+    <w:basedOn w:val="Normal"/>
+    <w:next w:val="Normal"/>
+    <w:link w:val="Heading9Char"/>
     <w:uiPriority w:val="9"/>
     <w:semiHidden/>
     <w:unhideWhenUsed/>
@@ -1154,13 +1323,13 @@
       <w:color w:val="272727" w:themeColor="text1" w:themeTint="D8"/>
     </w:rPr>
   </w:style>
-  <w:style w:type="character" w:default="1" w:styleId="Absatz-Standardschriftart">
+  <w:style w:type="character" w:default="1" w:styleId="DefaultParagraphFont">
     <w:name w:val="Default Paragraph Font"/>
     <w:uiPriority w:val="1"/>
     <w:semiHidden/>
     <w:unhideWhenUsed/>
   </w:style>
-  <w:style w:type="table" w:default="1" w:styleId="NormaleTabelle">
+  <w:style w:type="table" w:default="1" w:styleId="TableNormal">
     <w:name w:val="Normal Table"/>
     <w:uiPriority w:val="99"/>
     <w:semiHidden/>
@@ -1175,16 +1344,16 @@
       </w:tblCellMar>
     </w:tblPr>
   </w:style>
-  <w:style w:type="numbering" w:default="1" w:styleId="KeineListe">
+  <w:style w:type="numbering" w:default="1" w:styleId="NoList">
     <w:name w:val="No List"/>
     <w:uiPriority w:val="99"/>
     <w:semiHidden/>
     <w:unhideWhenUsed/>
   </w:style>
-  <w:style w:type="character" w:customStyle="1" w:styleId="berschrift1Zchn">
-    <w:name w:val="Überschrift 1 Zchn"/>
-    <w:basedOn w:val="Absatz-Standardschriftart"/>
-    <w:link w:val="berschrift1"/>
+  <w:style w:type="character" w:customStyle="1" w:styleId="Heading1Char">
+    <w:name w:val="Heading 1 Char"/>
+    <w:basedOn w:val="DefaultParagraphFont"/>
+    <w:link w:val="Heading1"/>
     <w:uiPriority w:val="9"/>
     <w:rsid w:val="00BB335D"/>
     <w:rPr>
@@ -1194,10 +1363,10 @@
       <w:szCs w:val="40"/>
     </w:rPr>
   </w:style>
-  <w:style w:type="character" w:customStyle="1" w:styleId="berschrift2Zchn">
-    <w:name w:val="Überschrift 2 Zchn"/>
-    <w:basedOn w:val="Absatz-Standardschriftart"/>
-    <w:link w:val="berschrift2"/>
+  <w:style w:type="character" w:customStyle="1" w:styleId="Heading2Char">
+    <w:name w:val="Heading 2 Char"/>
+    <w:basedOn w:val="DefaultParagraphFont"/>
+    <w:link w:val="Heading2"/>
     <w:uiPriority w:val="9"/>
     <w:semiHidden/>
     <w:rsid w:val="00BB335D"/>
@@ -1208,10 +1377,10 @@
       <w:szCs w:val="32"/>
     </w:rPr>
   </w:style>
-  <w:style w:type="character" w:customStyle="1" w:styleId="berschrift3Zchn">
-    <w:name w:val="Überschrift 3 Zchn"/>
-    <w:basedOn w:val="Absatz-Standardschriftart"/>
-    <w:link w:val="berschrift3"/>
+  <w:style w:type="character" w:customStyle="1" w:styleId="Heading3Char">
+    <w:name w:val="Heading 3 Char"/>
+    <w:basedOn w:val="DefaultParagraphFont"/>
+    <w:link w:val="Heading3"/>
     <w:uiPriority w:val="9"/>
     <w:semiHidden/>
     <w:rsid w:val="00BB335D"/>
@@ -1222,10 +1391,10 @@
       <w:szCs w:val="28"/>
     </w:rPr>
   </w:style>
-  <w:style w:type="character" w:customStyle="1" w:styleId="berschrift4Zchn">
-    <w:name w:val="Überschrift 4 Zchn"/>
-    <w:basedOn w:val="Absatz-Standardschriftart"/>
-    <w:link w:val="berschrift4"/>
+  <w:style w:type="character" w:customStyle="1" w:styleId="Heading4Char">
+    <w:name w:val="Heading 4 Char"/>
+    <w:basedOn w:val="DefaultParagraphFont"/>
+    <w:link w:val="Heading4"/>
     <w:uiPriority w:val="9"/>
     <w:semiHidden/>
     <w:rsid w:val="00BB335D"/>
@@ -1236,10 +1405,10 @@
       <w:color w:val="0F4761" w:themeColor="accent1" w:themeShade="BF"/>
     </w:rPr>
   </w:style>
-  <w:style w:type="character" w:customStyle="1" w:styleId="berschrift5Zchn">
-    <w:name w:val="Überschrift 5 Zchn"/>
-    <w:basedOn w:val="Absatz-Standardschriftart"/>
-    <w:link w:val="berschrift5"/>
+  <w:style w:type="character" w:customStyle="1" w:styleId="Heading5Char">
+    <w:name w:val="Heading 5 Char"/>
+    <w:basedOn w:val="DefaultParagraphFont"/>
+    <w:link w:val="Heading5"/>
     <w:uiPriority w:val="9"/>
     <w:semiHidden/>
     <w:rsid w:val="00BB335D"/>
@@ -1248,10 +1417,10 @@
       <w:color w:val="0F4761" w:themeColor="accent1" w:themeShade="BF"/>
     </w:rPr>
   </w:style>
-  <w:style w:type="character" w:customStyle="1" w:styleId="berschrift6Zchn">
-    <w:name w:val="Überschrift 6 Zchn"/>
-    <w:basedOn w:val="Absatz-Standardschriftart"/>
-    <w:link w:val="berschrift6"/>
+  <w:style w:type="character" w:customStyle="1" w:styleId="Heading6Char">
+    <w:name w:val="Heading 6 Char"/>
+    <w:basedOn w:val="DefaultParagraphFont"/>
+    <w:link w:val="Heading6"/>
     <w:uiPriority w:val="9"/>
     <w:semiHidden/>
     <w:rsid w:val="00BB335D"/>
@@ -1262,10 +1431,10 @@
       <w:color w:val="595959" w:themeColor="text1" w:themeTint="A6"/>
     </w:rPr>
   </w:style>
-  <w:style w:type="character" w:customStyle="1" w:styleId="berschrift7Zchn">
-    <w:name w:val="Überschrift 7 Zchn"/>
-    <w:basedOn w:val="Absatz-Standardschriftart"/>
-    <w:link w:val="berschrift7"/>
+  <w:style w:type="character" w:customStyle="1" w:styleId="Heading7Char">
+    <w:name w:val="Heading 7 Char"/>
+    <w:basedOn w:val="DefaultParagraphFont"/>
+    <w:link w:val="Heading7"/>
     <w:uiPriority w:val="9"/>
     <w:semiHidden/>
     <w:rsid w:val="00BB335D"/>
@@ -1274,10 +1443,10 @@
       <w:color w:val="595959" w:themeColor="text1" w:themeTint="A6"/>
     </w:rPr>
   </w:style>
-  <w:style w:type="character" w:customStyle="1" w:styleId="berschrift8Zchn">
-    <w:name w:val="Überschrift 8 Zchn"/>
-    <w:basedOn w:val="Absatz-Standardschriftart"/>
-    <w:link w:val="berschrift8"/>
+  <w:style w:type="character" w:customStyle="1" w:styleId="Heading8Char">
+    <w:name w:val="Heading 8 Char"/>
+    <w:basedOn w:val="DefaultParagraphFont"/>
+    <w:link w:val="Heading8"/>
     <w:uiPriority w:val="9"/>
     <w:semiHidden/>
     <w:rsid w:val="00BB335D"/>
@@ -1288,10 +1457,10 @@
       <w:color w:val="272727" w:themeColor="text1" w:themeTint="D8"/>
     </w:rPr>
   </w:style>
-  <w:style w:type="character" w:customStyle="1" w:styleId="berschrift9Zchn">
-    <w:name w:val="Überschrift 9 Zchn"/>
-    <w:basedOn w:val="Absatz-Standardschriftart"/>
-    <w:link w:val="berschrift9"/>
+  <w:style w:type="character" w:customStyle="1" w:styleId="Heading9Char">
+    <w:name w:val="Heading 9 Char"/>
+    <w:basedOn w:val="DefaultParagraphFont"/>
+    <w:link w:val="Heading9"/>
     <w:uiPriority w:val="9"/>
     <w:semiHidden/>
     <w:rsid w:val="00BB335D"/>
@@ -1300,11 +1469,11 @@
       <w:color w:val="272727" w:themeColor="text1" w:themeTint="D8"/>
     </w:rPr>
   </w:style>
-  <w:style w:type="paragraph" w:styleId="Titel">
+  <w:style w:type="paragraph" w:styleId="Title">
     <w:name w:val="Title"/>
-    <w:basedOn w:val="Standard"/>
-    <w:next w:val="Standard"/>
-    <w:link w:val="TitelZchn"/>
+    <w:basedOn w:val="Normal"/>
+    <w:next w:val="Normal"/>
+    <w:link w:val="TitleChar"/>
     <w:uiPriority w:val="10"/>
     <w:qFormat/>
     <w:rsid w:val="00BB335D"/>
@@ -1320,10 +1489,10 @@
       <w:szCs w:val="56"/>
     </w:rPr>
   </w:style>
-  <w:style w:type="character" w:customStyle="1" w:styleId="TitelZchn">
-    <w:name w:val="Titel Zchn"/>
-    <w:basedOn w:val="Absatz-Standardschriftart"/>
-    <w:link w:val="Titel"/>
+  <w:style w:type="character" w:customStyle="1" w:styleId="TitleChar">
+    <w:name w:val="Title Char"/>
+    <w:basedOn w:val="DefaultParagraphFont"/>
+    <w:link w:val="Title"/>
     <w:uiPriority w:val="10"/>
     <w:rsid w:val="00BB335D"/>
     <w:rPr>
@@ -1334,11 +1503,11 @@
       <w:szCs w:val="56"/>
     </w:rPr>
   </w:style>
-  <w:style w:type="paragraph" w:styleId="Untertitel">
+  <w:style w:type="paragraph" w:styleId="Subtitle">
     <w:name w:val="Subtitle"/>
-    <w:basedOn w:val="Standard"/>
-    <w:next w:val="Standard"/>
-    <w:link w:val="UntertitelZchn"/>
+    <w:basedOn w:val="Normal"/>
+    <w:next w:val="Normal"/>
+    <w:link w:val="SubtitleChar"/>
     <w:uiPriority w:val="11"/>
     <w:qFormat/>
     <w:rsid w:val="00BB335D"/>
@@ -1355,10 +1524,10 @@
       <w:szCs w:val="28"/>
     </w:rPr>
   </w:style>
-  <w:style w:type="character" w:customStyle="1" w:styleId="UntertitelZchn">
-    <w:name w:val="Untertitel Zchn"/>
-    <w:basedOn w:val="Absatz-Standardschriftart"/>
-    <w:link w:val="Untertitel"/>
+  <w:style w:type="character" w:customStyle="1" w:styleId="SubtitleChar">
+    <w:name w:val="Subtitle Char"/>
+    <w:basedOn w:val="DefaultParagraphFont"/>
+    <w:link w:val="Subtitle"/>
     <w:uiPriority w:val="11"/>
     <w:rsid w:val="00BB335D"/>
     <w:rPr>
@@ -1369,11 +1538,11 @@
       <w:szCs w:val="28"/>
     </w:rPr>
   </w:style>
-  <w:style w:type="paragraph" w:styleId="Zitat">
+  <w:style w:type="paragraph" w:styleId="Quote">
     <w:name w:val="Quote"/>
-    <w:basedOn w:val="Standard"/>
-    <w:next w:val="Standard"/>
-    <w:link w:val="ZitatZchn"/>
+    <w:basedOn w:val="Normal"/>
+    <w:next w:val="Normal"/>
+    <w:link w:val="QuoteChar"/>
     <w:uiPriority w:val="29"/>
     <w:qFormat/>
     <w:rsid w:val="00BB335D"/>
@@ -1387,10 +1556,10 @@
       <w:color w:val="404040" w:themeColor="text1" w:themeTint="BF"/>
     </w:rPr>
   </w:style>
-  <w:style w:type="character" w:customStyle="1" w:styleId="ZitatZchn">
-    <w:name w:val="Zitat Zchn"/>
-    <w:basedOn w:val="Absatz-Standardschriftart"/>
-    <w:link w:val="Zitat"/>
+  <w:style w:type="character" w:customStyle="1" w:styleId="QuoteChar">
+    <w:name w:val="Quote Char"/>
+    <w:basedOn w:val="DefaultParagraphFont"/>
+    <w:link w:val="Quote"/>
     <w:uiPriority w:val="29"/>
     <w:rsid w:val="00BB335D"/>
     <w:rPr>
@@ -1399,9 +1568,9 @@
       <w:color w:val="404040" w:themeColor="text1" w:themeTint="BF"/>
     </w:rPr>
   </w:style>
-  <w:style w:type="paragraph" w:styleId="Listenabsatz">
+  <w:style w:type="paragraph" w:styleId="ListParagraph">
     <w:name w:val="List Paragraph"/>
-    <w:basedOn w:val="Standard"/>
+    <w:basedOn w:val="Normal"/>
     <w:uiPriority w:val="34"/>
     <w:qFormat/>
     <w:rsid w:val="00BB335D"/>
@@ -1410,9 +1579,9 @@
       <w:contextualSpacing/>
     </w:pPr>
   </w:style>
-  <w:style w:type="character" w:styleId="IntensiveHervorhebung">
+  <w:style w:type="character" w:styleId="IntenseEmphasis">
     <w:name w:val="Intense Emphasis"/>
-    <w:basedOn w:val="Absatz-Standardschriftart"/>
+    <w:basedOn w:val="DefaultParagraphFont"/>
     <w:uiPriority w:val="21"/>
     <w:qFormat/>
     <w:rsid w:val="00BB335D"/>
@@ -1422,11 +1591,11 @@
       <w:color w:val="0F4761" w:themeColor="accent1" w:themeShade="BF"/>
     </w:rPr>
   </w:style>
-  <w:style w:type="paragraph" w:styleId="IntensivesZitat">
+  <w:style w:type="paragraph" w:styleId="IntenseQuote">
     <w:name w:val="Intense Quote"/>
-    <w:basedOn w:val="Standard"/>
-    <w:next w:val="Standard"/>
-    <w:link w:val="IntensivesZitatZchn"/>
+    <w:basedOn w:val="Normal"/>
+    <w:next w:val="Normal"/>
+    <w:link w:val="IntenseQuoteChar"/>
     <w:uiPriority w:val="30"/>
     <w:qFormat/>
     <w:rsid w:val="00BB335D"/>
@@ -1445,10 +1614,10 @@
       <w:color w:val="0F4761" w:themeColor="accent1" w:themeShade="BF"/>
     </w:rPr>
   </w:style>
-  <w:style w:type="character" w:customStyle="1" w:styleId="IntensivesZitatZchn">
-    <w:name w:val="Intensives Zitat Zchn"/>
-    <w:basedOn w:val="Absatz-Standardschriftart"/>
-    <w:link w:val="IntensivesZitat"/>
+  <w:style w:type="character" w:customStyle="1" w:styleId="IntenseQuoteChar">
+    <w:name w:val="Intense Quote Char"/>
+    <w:basedOn w:val="DefaultParagraphFont"/>
+    <w:link w:val="IntenseQuote"/>
     <w:uiPriority w:val="30"/>
     <w:rsid w:val="00BB335D"/>
     <w:rPr>
@@ -1457,9 +1626,9 @@
       <w:color w:val="0F4761" w:themeColor="accent1" w:themeShade="BF"/>
     </w:rPr>
   </w:style>
-  <w:style w:type="character" w:styleId="IntensiverVerweis">
+  <w:style w:type="character" w:styleId="IntenseReference">
     <w:name w:val="Intense Reference"/>
-    <w:basedOn w:val="Absatz-Standardschriftart"/>
+    <w:basedOn w:val="DefaultParagraphFont"/>
     <w:uiPriority w:val="32"/>
     <w:qFormat/>
     <w:rsid w:val="00BB335D"/>
@@ -1471,9 +1640,9 @@
       <w:spacing w:val="5"/>
     </w:rPr>
   </w:style>
-  <w:style w:type="character" w:styleId="Kommentarzeichen">
+  <w:style w:type="character" w:styleId="CommentReference">
     <w:name w:val="annotation reference"/>
-    <w:basedOn w:val="Absatz-Standardschriftart"/>
+    <w:basedOn w:val="DefaultParagraphFont"/>
     <w:uiPriority w:val="99"/>
     <w:semiHidden/>
     <w:unhideWhenUsed/>
@@ -1483,10 +1652,10 @@
       <w:szCs w:val="16"/>
     </w:rPr>
   </w:style>
-  <w:style w:type="paragraph" w:styleId="Kommentartext">
+  <w:style w:type="paragraph" w:styleId="CommentText">
     <w:name w:val="annotation text"/>
-    <w:basedOn w:val="Standard"/>
-    <w:link w:val="KommentartextZchn"/>
+    <w:basedOn w:val="Normal"/>
+    <w:link w:val="CommentTextChar"/>
     <w:uiPriority w:val="99"/>
     <w:unhideWhenUsed/>
     <w:rsid w:val="00605BB7"/>
@@ -1498,10 +1667,10 @@
       <w:szCs w:val="20"/>
     </w:rPr>
   </w:style>
-  <w:style w:type="character" w:customStyle="1" w:styleId="KommentartextZchn">
-    <w:name w:val="Kommentartext Zchn"/>
-    <w:basedOn w:val="Absatz-Standardschriftart"/>
-    <w:link w:val="Kommentartext"/>
+  <w:style w:type="character" w:customStyle="1" w:styleId="CommentTextChar">
+    <w:name w:val="Comment Text Char"/>
+    <w:basedOn w:val="DefaultParagraphFont"/>
+    <w:link w:val="CommentText"/>
     <w:uiPriority w:val="99"/>
     <w:rsid w:val="00605BB7"/>
     <w:rPr>
@@ -1509,11 +1678,11 @@
       <w:szCs w:val="20"/>
     </w:rPr>
   </w:style>
-  <w:style w:type="paragraph" w:styleId="Kommentarthema">
+  <w:style w:type="paragraph" w:styleId="CommentSubject">
     <w:name w:val="annotation subject"/>
-    <w:basedOn w:val="Kommentartext"/>
-    <w:next w:val="Kommentartext"/>
-    <w:link w:val="KommentarthemaZchn"/>
+    <w:basedOn w:val="CommentText"/>
+    <w:next w:val="CommentText"/>
+    <w:link w:val="CommentSubjectChar"/>
     <w:uiPriority w:val="99"/>
     <w:semiHidden/>
     <w:unhideWhenUsed/>
@@ -1523,10 +1692,10 @@
       <w:bCs/>
     </w:rPr>
   </w:style>
-  <w:style w:type="character" w:customStyle="1" w:styleId="KommentarthemaZchn">
-    <w:name w:val="Kommentarthema Zchn"/>
-    <w:basedOn w:val="KommentartextZchn"/>
-    <w:link w:val="Kommentarthema"/>
+  <w:style w:type="character" w:customStyle="1" w:styleId="CommentSubjectChar">
+    <w:name w:val="Comment Subject Char"/>
+    <w:basedOn w:val="CommentTextChar"/>
+    <w:link w:val="CommentSubject"/>
     <w:uiPriority w:val="99"/>
     <w:semiHidden/>
     <w:rsid w:val="00605BB7"/>
@@ -1536,6 +1705,16 @@
       <w:sz w:val="20"/>
       <w:szCs w:val="20"/>
     </w:rPr>
+  </w:style>
+  <w:style w:type="paragraph" w:styleId="Revision">
+    <w:name w:val="Revision"/>
+    <w:hidden/>
+    <w:uiPriority w:val="99"/>
+    <w:semiHidden/>
+    <w:rsid w:val="001B2561"/>
+    <w:pPr>
+      <w:spacing w:after="0" w:line="240" w:lineRule="auto"/>
+    </w:pPr>
   </w:style>
 </w:styles>
 </file>

</xml_diff>